<commit_message>
Update Code and Report
</commit_message>
<xml_diff>
--- a/Final-Design/Lorenz_Final_Report.docx
+++ b/Final-Design/Lorenz_Final_Report.docx
@@ -1971,6 +1971,29 @@
         </w:rPr>
         <w:t xml:space="preserve">. </w:t>
       </w:r>
+      <w:r>
+        <w:rPr>
+          <w:rFonts w:eastAsia="Arial Unicode MS"/>
+          <w:szCs w:val="24"/>
+        </w:rPr>
+        <w:t xml:space="preserve">The Atmega328 has 32 general purpose working registers, </w:t>
+      </w:r>
+      <w:r>
+        <w:rPr>
+          <w:rFonts w:eastAsia="Arial Unicode MS"/>
+          <w:szCs w:val="24"/>
+        </w:rPr>
+        <w:t>32 KB programmable flash, 1 KB EEPROM, 2 KB SRAM, 23 general purpose I/O, counters, ADC, PWM, USART, I2C, Watchdog Timer, and SPI port.</w:t>
+      </w:r>
+      <w:r>
+        <w:rPr>
+          <w:rFonts w:eastAsia="Arial Unicode MS"/>
+          <w:szCs w:val="24"/>
+        </w:rPr>
+        <w:t xml:space="preserve"> To program the MCU, Atmel Studio is used with a choice of C or assembly language. </w:t>
+      </w:r>
+      <w:bookmarkStart w:id="0" w:name="_GoBack"/>
+      <w:bookmarkEnd w:id="0"/>
     </w:p>
     <w:p>
       <w:pPr>
@@ -2084,7 +2107,15 @@
           <w:rFonts w:eastAsia="Arial Unicode MS"/>
           <w:szCs w:val="24"/>
         </w:rPr>
-        <w:t xml:space="preserve">. The output of the voltage depends on what 12-bit value written to the register and the reference voltage. Caution must be exercised when picking a reference voltage to prevent damage to the MCP4725 or misinterpret the values. MCP4725 accepts a range of 2.7V to 5.5V but preferred values are 3.3V or 5V. </w:t>
+        <w:t xml:space="preserve">. The output of the voltage depends on what 12-bit value written to the register and the reference voltage. Caution must be exercised </w:t>
+      </w:r>
+      <w:r>
+        <w:rPr>
+          <w:rFonts w:eastAsia="Arial Unicode MS"/>
+          <w:szCs w:val="24"/>
+        </w:rPr>
+        <w:lastRenderedPageBreak/>
+        <w:t xml:space="preserve">when picking a reference voltage to prevent damage to the MCP4725 or misinterpret the values. MCP4725 accepts a range of 2.7V to 5.5V but preferred values are 3.3V or 5V. </w:t>
       </w:r>
       <w:r>
         <w:rPr>
@@ -2119,15 +2150,7 @@
           <w:rFonts w:eastAsia="Arial Unicode MS"/>
           <w:szCs w:val="24"/>
         </w:rPr>
-        <w:t xml:space="preserve"> that </w:t>
-      </w:r>
-      <w:r>
-        <w:rPr>
-          <w:rFonts w:eastAsia="Arial Unicode MS"/>
-          <w:szCs w:val="24"/>
-        </w:rPr>
-        <w:lastRenderedPageBreak/>
-        <w:t>the MCP4725 can operate: standard (100kbps), fast (400 kbps), and high-speed (3.4 M</w:t>
+        <w:t xml:space="preserve"> that the MCP4725 can operate: standard (100kbps), fast (400 kbps), and high-speed (3.4 M</w:t>
       </w:r>
       <w:r>
         <w:rPr>
@@ -2136,8 +2159,6 @@
         </w:rPr>
         <w:t>b</w:t>
       </w:r>
-      <w:bookmarkStart w:id="0" w:name="_GoBack"/>
-      <w:bookmarkEnd w:id="0"/>
       <w:r>
         <w:rPr>
           <w:rFonts w:eastAsia="Arial Unicode MS"/>
@@ -2247,1026 +2268,213 @@
     </w:p>
     <w:p>
       <w:pPr>
-        <w:autoSpaceDE/>
-        <w:autoSpaceDN/>
-        <w:rPr>
-          <w:rFonts w:eastAsia="Arial Unicode MS"/>
-          <w:szCs w:val="24"/>
-        </w:rPr>
-      </w:pPr>
-      <w:r>
-        <w:rPr>
-          <w:rFonts w:eastAsia="Arial Unicode MS"/>
-          <w:szCs w:val="24"/>
-        </w:rPr>
-        <w:t xml:space="preserve">Lorem ipsum dolor sit </w:t>
-      </w:r>
-      <w:proofErr w:type="spellStart"/>
-      <w:r>
-        <w:rPr>
-          <w:rFonts w:eastAsia="Arial Unicode MS"/>
-          <w:szCs w:val="24"/>
-        </w:rPr>
-        <w:t>amet</w:t>
-      </w:r>
-      <w:proofErr w:type="spellEnd"/>
-      <w:r>
-        <w:rPr>
-          <w:rFonts w:eastAsia="Arial Unicode MS"/>
-          <w:szCs w:val="24"/>
-        </w:rPr>
-        <w:t xml:space="preserve">, </w:t>
-      </w:r>
-      <w:proofErr w:type="spellStart"/>
-      <w:r>
-        <w:rPr>
-          <w:rFonts w:eastAsia="Arial Unicode MS"/>
-          <w:szCs w:val="24"/>
-        </w:rPr>
-        <w:t>consectetuer</w:t>
-      </w:r>
-      <w:proofErr w:type="spellEnd"/>
-      <w:r>
-        <w:rPr>
-          <w:rFonts w:eastAsia="Arial Unicode MS"/>
-          <w:szCs w:val="24"/>
-        </w:rPr>
-        <w:t xml:space="preserve"> </w:t>
-      </w:r>
-      <w:proofErr w:type="spellStart"/>
-      <w:r>
-        <w:rPr>
-          <w:rFonts w:eastAsia="Arial Unicode MS"/>
-          <w:szCs w:val="24"/>
-        </w:rPr>
-        <w:t>adipiscing</w:t>
-      </w:r>
-      <w:proofErr w:type="spellEnd"/>
-      <w:r>
-        <w:rPr>
-          <w:rFonts w:eastAsia="Arial Unicode MS"/>
-          <w:szCs w:val="24"/>
-        </w:rPr>
-        <w:t xml:space="preserve"> </w:t>
-      </w:r>
-      <w:proofErr w:type="spellStart"/>
-      <w:r>
-        <w:rPr>
-          <w:rFonts w:eastAsia="Arial Unicode MS"/>
-          <w:szCs w:val="24"/>
-        </w:rPr>
-        <w:t>elit</w:t>
-      </w:r>
-      <w:proofErr w:type="spellEnd"/>
-      <w:r>
-        <w:rPr>
-          <w:rFonts w:eastAsia="Arial Unicode MS"/>
-          <w:szCs w:val="24"/>
-        </w:rPr>
-        <w:t xml:space="preserve">. </w:t>
-      </w:r>
-      <w:proofErr w:type="spellStart"/>
-      <w:r>
-        <w:rPr>
-          <w:rFonts w:eastAsia="Arial Unicode MS"/>
-          <w:szCs w:val="24"/>
-        </w:rPr>
-        <w:t>Nullam</w:t>
-      </w:r>
-      <w:proofErr w:type="spellEnd"/>
-      <w:r>
-        <w:rPr>
-          <w:rFonts w:eastAsia="Arial Unicode MS"/>
-          <w:szCs w:val="24"/>
-        </w:rPr>
-        <w:t xml:space="preserve"> pulvinar </w:t>
-      </w:r>
-      <w:proofErr w:type="spellStart"/>
-      <w:r>
-        <w:rPr>
-          <w:rFonts w:eastAsia="Arial Unicode MS"/>
-          <w:szCs w:val="24"/>
-        </w:rPr>
-        <w:t>wisi</w:t>
-      </w:r>
-      <w:proofErr w:type="spellEnd"/>
-      <w:r>
-        <w:rPr>
-          <w:rFonts w:eastAsia="Arial Unicode MS"/>
-          <w:szCs w:val="24"/>
-        </w:rPr>
-        <w:t xml:space="preserve"> ac </w:t>
-      </w:r>
-      <w:proofErr w:type="spellStart"/>
-      <w:r>
-        <w:rPr>
-          <w:rFonts w:eastAsia="Arial Unicode MS"/>
-          <w:szCs w:val="24"/>
-        </w:rPr>
-        <w:t>elit</w:t>
-      </w:r>
-      <w:proofErr w:type="spellEnd"/>
-      <w:r>
-        <w:rPr>
-          <w:rFonts w:eastAsia="Arial Unicode MS"/>
-          <w:szCs w:val="24"/>
-        </w:rPr>
-        <w:t xml:space="preserve">. Sed </w:t>
-      </w:r>
-      <w:proofErr w:type="spellStart"/>
-      <w:r>
-        <w:rPr>
-          <w:rFonts w:eastAsia="Arial Unicode MS"/>
-          <w:szCs w:val="24"/>
-        </w:rPr>
-        <w:t>congue</w:t>
-      </w:r>
-      <w:proofErr w:type="spellEnd"/>
-      <w:r>
-        <w:rPr>
-          <w:rFonts w:eastAsia="Arial Unicode MS"/>
-          <w:szCs w:val="24"/>
-        </w:rPr>
-        <w:t xml:space="preserve"> </w:t>
-      </w:r>
-      <w:proofErr w:type="spellStart"/>
-      <w:r>
-        <w:rPr>
-          <w:rFonts w:eastAsia="Arial Unicode MS"/>
-          <w:szCs w:val="24"/>
-        </w:rPr>
-        <w:t>pretium</w:t>
-      </w:r>
-      <w:proofErr w:type="spellEnd"/>
-      <w:r>
-        <w:rPr>
-          <w:rFonts w:eastAsia="Arial Unicode MS"/>
-          <w:szCs w:val="24"/>
-        </w:rPr>
-        <w:t xml:space="preserve"> </w:t>
-      </w:r>
-      <w:proofErr w:type="spellStart"/>
-      <w:r>
-        <w:rPr>
-          <w:rFonts w:eastAsia="Arial Unicode MS"/>
-          <w:szCs w:val="24"/>
-        </w:rPr>
-        <w:t>nibh</w:t>
-      </w:r>
-      <w:proofErr w:type="spellEnd"/>
-      <w:r>
-        <w:rPr>
-          <w:rFonts w:eastAsia="Arial Unicode MS"/>
-          <w:szCs w:val="24"/>
-        </w:rPr>
-        <w:t xml:space="preserve">. </w:t>
-      </w:r>
-      <w:proofErr w:type="spellStart"/>
-      <w:r>
-        <w:rPr>
-          <w:rFonts w:eastAsia="Arial Unicode MS"/>
-          <w:szCs w:val="24"/>
-        </w:rPr>
-        <w:t>Curabitur</w:t>
-      </w:r>
-      <w:proofErr w:type="spellEnd"/>
-      <w:r>
-        <w:rPr>
-          <w:rFonts w:eastAsia="Arial Unicode MS"/>
-          <w:szCs w:val="24"/>
-        </w:rPr>
-        <w:t xml:space="preserve"> </w:t>
-      </w:r>
-      <w:proofErr w:type="spellStart"/>
-      <w:r>
-        <w:rPr>
-          <w:rFonts w:eastAsia="Arial Unicode MS"/>
-          <w:szCs w:val="24"/>
-        </w:rPr>
-        <w:t>felis</w:t>
-      </w:r>
-      <w:proofErr w:type="spellEnd"/>
-      <w:r>
-        <w:rPr>
-          <w:rFonts w:eastAsia="Arial Unicode MS"/>
-          <w:szCs w:val="24"/>
-        </w:rPr>
-        <w:t xml:space="preserve"> </w:t>
-      </w:r>
-      <w:proofErr w:type="spellStart"/>
-      <w:r>
-        <w:rPr>
-          <w:rFonts w:eastAsia="Arial Unicode MS"/>
-          <w:szCs w:val="24"/>
-        </w:rPr>
-        <w:t>nulla</w:t>
-      </w:r>
-      <w:proofErr w:type="spellEnd"/>
-      <w:r>
-        <w:rPr>
-          <w:rFonts w:eastAsia="Arial Unicode MS"/>
-          <w:szCs w:val="24"/>
-        </w:rPr>
-        <w:t xml:space="preserve">, </w:t>
-      </w:r>
-      <w:proofErr w:type="spellStart"/>
-      <w:r>
-        <w:rPr>
-          <w:rFonts w:eastAsia="Arial Unicode MS"/>
-          <w:szCs w:val="24"/>
-        </w:rPr>
-        <w:t>tincidunt</w:t>
-      </w:r>
-      <w:proofErr w:type="spellEnd"/>
-      <w:r>
-        <w:rPr>
-          <w:rFonts w:eastAsia="Arial Unicode MS"/>
-          <w:szCs w:val="24"/>
-        </w:rPr>
-        <w:t xml:space="preserve"> sed, lacinia ac, </w:t>
-      </w:r>
-      <w:proofErr w:type="spellStart"/>
-      <w:r>
-        <w:rPr>
-          <w:rFonts w:eastAsia="Arial Unicode MS"/>
-          <w:szCs w:val="24"/>
-        </w:rPr>
-        <w:t>varius</w:t>
-      </w:r>
-      <w:proofErr w:type="spellEnd"/>
-      <w:r>
-        <w:rPr>
-          <w:rFonts w:eastAsia="Arial Unicode MS"/>
-          <w:szCs w:val="24"/>
-        </w:rPr>
-        <w:t xml:space="preserve"> </w:t>
-      </w:r>
-      <w:proofErr w:type="spellStart"/>
-      <w:r>
-        <w:rPr>
-          <w:rFonts w:eastAsia="Arial Unicode MS"/>
-          <w:szCs w:val="24"/>
-        </w:rPr>
-        <w:t>ut</w:t>
-      </w:r>
-      <w:proofErr w:type="spellEnd"/>
-      <w:r>
-        <w:rPr>
-          <w:rFonts w:eastAsia="Arial Unicode MS"/>
-          <w:szCs w:val="24"/>
-        </w:rPr>
-        <w:t xml:space="preserve">, </w:t>
-      </w:r>
-      <w:proofErr w:type="spellStart"/>
-      <w:r>
-        <w:rPr>
-          <w:rFonts w:eastAsia="Arial Unicode MS"/>
-          <w:szCs w:val="24"/>
-        </w:rPr>
-        <w:t>tellus</w:t>
-      </w:r>
-      <w:proofErr w:type="spellEnd"/>
-      <w:r>
-        <w:rPr>
-          <w:rFonts w:eastAsia="Arial Unicode MS"/>
-          <w:szCs w:val="24"/>
-        </w:rPr>
-        <w:t xml:space="preserve">. </w:t>
-      </w:r>
-      <w:proofErr w:type="spellStart"/>
-      <w:r>
-        <w:rPr>
-          <w:rFonts w:eastAsia="Arial Unicode MS"/>
-          <w:szCs w:val="24"/>
-        </w:rPr>
-        <w:t>Nullam</w:t>
-      </w:r>
-      <w:proofErr w:type="spellEnd"/>
-      <w:r>
-        <w:rPr>
-          <w:rFonts w:eastAsia="Arial Unicode MS"/>
-          <w:szCs w:val="24"/>
-        </w:rPr>
-        <w:t xml:space="preserve"> ac </w:t>
-      </w:r>
-      <w:proofErr w:type="spellStart"/>
-      <w:r>
-        <w:rPr>
-          <w:rFonts w:eastAsia="Arial Unicode MS"/>
-          <w:szCs w:val="24"/>
-        </w:rPr>
-        <w:t>neque</w:t>
-      </w:r>
-      <w:proofErr w:type="spellEnd"/>
-      <w:r>
-        <w:rPr>
-          <w:rFonts w:eastAsia="Arial Unicode MS"/>
-          <w:szCs w:val="24"/>
-        </w:rPr>
-        <w:t xml:space="preserve"> ac magna gravida porta. </w:t>
-      </w:r>
-      <w:proofErr w:type="spellStart"/>
-      <w:r>
-        <w:rPr>
-          <w:rFonts w:eastAsia="Arial Unicode MS"/>
-          <w:szCs w:val="24"/>
-        </w:rPr>
-        <w:t>Fusce</w:t>
-      </w:r>
-      <w:proofErr w:type="spellEnd"/>
-      <w:r>
-        <w:rPr>
-          <w:rFonts w:eastAsia="Arial Unicode MS"/>
-          <w:szCs w:val="24"/>
-        </w:rPr>
-        <w:t xml:space="preserve"> </w:t>
-      </w:r>
-      <w:proofErr w:type="spellStart"/>
-      <w:r>
-        <w:rPr>
-          <w:rFonts w:eastAsia="Arial Unicode MS"/>
-          <w:szCs w:val="24"/>
-        </w:rPr>
-        <w:t>condimentum</w:t>
-      </w:r>
-      <w:proofErr w:type="spellEnd"/>
-      <w:r>
-        <w:rPr>
-          <w:rFonts w:eastAsia="Arial Unicode MS"/>
-          <w:szCs w:val="24"/>
-        </w:rPr>
-        <w:t xml:space="preserve"> </w:t>
-      </w:r>
-      <w:proofErr w:type="spellStart"/>
-      <w:r>
-        <w:rPr>
-          <w:rFonts w:eastAsia="Arial Unicode MS"/>
-          <w:szCs w:val="24"/>
-        </w:rPr>
-        <w:t>odio</w:t>
-      </w:r>
-      <w:proofErr w:type="spellEnd"/>
-      <w:r>
-        <w:rPr>
-          <w:rFonts w:eastAsia="Arial Unicode MS"/>
-          <w:szCs w:val="24"/>
-        </w:rPr>
-        <w:t xml:space="preserve"> </w:t>
-      </w:r>
-      <w:proofErr w:type="spellStart"/>
-      <w:r>
-        <w:rPr>
-          <w:rFonts w:eastAsia="Arial Unicode MS"/>
-          <w:szCs w:val="24"/>
-        </w:rPr>
-        <w:t>ut</w:t>
-      </w:r>
-      <w:proofErr w:type="spellEnd"/>
-      <w:r>
-        <w:rPr>
-          <w:rFonts w:eastAsia="Arial Unicode MS"/>
-          <w:szCs w:val="24"/>
-        </w:rPr>
-        <w:t xml:space="preserve"> dolor. Morbi ante ipsum, </w:t>
-      </w:r>
-      <w:proofErr w:type="spellStart"/>
-      <w:r>
-        <w:rPr>
-          <w:rFonts w:eastAsia="Arial Unicode MS"/>
-          <w:szCs w:val="24"/>
-        </w:rPr>
-        <w:t>ultrices</w:t>
-      </w:r>
-      <w:proofErr w:type="spellEnd"/>
-      <w:r>
-        <w:rPr>
-          <w:rFonts w:eastAsia="Arial Unicode MS"/>
-          <w:szCs w:val="24"/>
-        </w:rPr>
-        <w:t xml:space="preserve"> vel, </w:t>
-      </w:r>
-      <w:proofErr w:type="spellStart"/>
-      <w:r>
-        <w:rPr>
-          <w:rFonts w:eastAsia="Arial Unicode MS"/>
-          <w:szCs w:val="24"/>
-        </w:rPr>
-        <w:t>hendrerit</w:t>
-      </w:r>
-      <w:proofErr w:type="spellEnd"/>
-      <w:r>
-        <w:rPr>
-          <w:rFonts w:eastAsia="Arial Unicode MS"/>
-          <w:szCs w:val="24"/>
-        </w:rPr>
-        <w:t xml:space="preserve"> </w:t>
-      </w:r>
-      <w:proofErr w:type="spellStart"/>
-      <w:r>
-        <w:rPr>
-          <w:rFonts w:eastAsia="Arial Unicode MS"/>
-          <w:szCs w:val="24"/>
-        </w:rPr>
-        <w:t>eu</w:t>
-      </w:r>
-      <w:proofErr w:type="spellEnd"/>
-      <w:r>
-        <w:rPr>
-          <w:rFonts w:eastAsia="Arial Unicode MS"/>
-          <w:szCs w:val="24"/>
-        </w:rPr>
-        <w:t xml:space="preserve">, porta </w:t>
-      </w:r>
-      <w:proofErr w:type="spellStart"/>
-      <w:r>
-        <w:rPr>
-          <w:rFonts w:eastAsia="Arial Unicode MS"/>
-          <w:szCs w:val="24"/>
-        </w:rPr>
-        <w:t>eget</w:t>
-      </w:r>
-      <w:proofErr w:type="spellEnd"/>
-      <w:r>
-        <w:rPr>
-          <w:rFonts w:eastAsia="Arial Unicode MS"/>
-          <w:szCs w:val="24"/>
-        </w:rPr>
-        <w:t xml:space="preserve">, </w:t>
-      </w:r>
-      <w:proofErr w:type="spellStart"/>
-      <w:r>
-        <w:rPr>
-          <w:rFonts w:eastAsia="Arial Unicode MS"/>
-          <w:szCs w:val="24"/>
-        </w:rPr>
-        <w:t>felis</w:t>
-      </w:r>
-      <w:proofErr w:type="spellEnd"/>
-      <w:r>
-        <w:rPr>
-          <w:rFonts w:eastAsia="Arial Unicode MS"/>
-          <w:szCs w:val="24"/>
-        </w:rPr>
-        <w:t xml:space="preserve">. </w:t>
-      </w:r>
-      <w:proofErr w:type="spellStart"/>
-      <w:r>
-        <w:rPr>
-          <w:rFonts w:eastAsia="Arial Unicode MS"/>
-          <w:szCs w:val="24"/>
-        </w:rPr>
-        <w:t>Donec</w:t>
-      </w:r>
-      <w:proofErr w:type="spellEnd"/>
-      <w:r>
-        <w:rPr>
-          <w:rFonts w:eastAsia="Arial Unicode MS"/>
-          <w:szCs w:val="24"/>
-        </w:rPr>
-        <w:t xml:space="preserve"> ac ligula non </w:t>
-      </w:r>
-      <w:proofErr w:type="spellStart"/>
-      <w:r>
-        <w:rPr>
-          <w:rFonts w:eastAsia="Arial Unicode MS"/>
-          <w:szCs w:val="24"/>
-        </w:rPr>
-        <w:t>tellus</w:t>
-      </w:r>
-      <w:proofErr w:type="spellEnd"/>
-      <w:r>
-        <w:rPr>
-          <w:rFonts w:eastAsia="Arial Unicode MS"/>
-          <w:szCs w:val="24"/>
-        </w:rPr>
-        <w:t xml:space="preserve"> semper </w:t>
-      </w:r>
-      <w:proofErr w:type="spellStart"/>
-      <w:r>
-        <w:rPr>
-          <w:rFonts w:eastAsia="Arial Unicode MS"/>
-          <w:szCs w:val="24"/>
-        </w:rPr>
-        <w:t>pretium</w:t>
-      </w:r>
-      <w:proofErr w:type="spellEnd"/>
-      <w:r>
-        <w:rPr>
-          <w:rFonts w:eastAsia="Arial Unicode MS"/>
-          <w:szCs w:val="24"/>
-        </w:rPr>
-        <w:t xml:space="preserve">. Morbi </w:t>
-      </w:r>
-      <w:proofErr w:type="spellStart"/>
-      <w:r>
-        <w:rPr>
-          <w:rFonts w:eastAsia="Arial Unicode MS"/>
-          <w:szCs w:val="24"/>
-        </w:rPr>
-        <w:t>purus</w:t>
-      </w:r>
-      <w:proofErr w:type="spellEnd"/>
-      <w:r>
-        <w:rPr>
-          <w:rFonts w:eastAsia="Arial Unicode MS"/>
-          <w:szCs w:val="24"/>
-        </w:rPr>
-        <w:t xml:space="preserve"> </w:t>
-      </w:r>
-      <w:proofErr w:type="spellStart"/>
-      <w:r>
-        <w:rPr>
-          <w:rFonts w:eastAsia="Arial Unicode MS"/>
-          <w:szCs w:val="24"/>
-        </w:rPr>
-        <w:t>orci</w:t>
-      </w:r>
-      <w:proofErr w:type="spellEnd"/>
-      <w:r>
-        <w:rPr>
-          <w:rFonts w:eastAsia="Arial Unicode MS"/>
-          <w:szCs w:val="24"/>
-        </w:rPr>
-        <w:t xml:space="preserve">, </w:t>
-      </w:r>
-      <w:proofErr w:type="spellStart"/>
-      <w:r>
-        <w:rPr>
-          <w:rFonts w:eastAsia="Arial Unicode MS"/>
-          <w:szCs w:val="24"/>
-        </w:rPr>
-        <w:t>hendrerit</w:t>
-      </w:r>
-      <w:proofErr w:type="spellEnd"/>
-      <w:r>
-        <w:rPr>
-          <w:rFonts w:eastAsia="Arial Unicode MS"/>
-          <w:szCs w:val="24"/>
-        </w:rPr>
-        <w:t xml:space="preserve"> vitae, </w:t>
-      </w:r>
-      <w:proofErr w:type="spellStart"/>
-      <w:r>
-        <w:rPr>
-          <w:rFonts w:eastAsia="Arial Unicode MS"/>
-          <w:szCs w:val="24"/>
-        </w:rPr>
-        <w:t>condimentum</w:t>
-      </w:r>
-      <w:proofErr w:type="spellEnd"/>
-      <w:r>
-        <w:rPr>
-          <w:rFonts w:eastAsia="Arial Unicode MS"/>
-          <w:szCs w:val="24"/>
-        </w:rPr>
-        <w:t xml:space="preserve"> sit </w:t>
-      </w:r>
-      <w:proofErr w:type="spellStart"/>
-      <w:r>
-        <w:rPr>
-          <w:rFonts w:eastAsia="Arial Unicode MS"/>
-          <w:szCs w:val="24"/>
-        </w:rPr>
-        <w:t>amet</w:t>
-      </w:r>
-      <w:proofErr w:type="spellEnd"/>
-      <w:r>
-        <w:rPr>
-          <w:rFonts w:eastAsia="Arial Unicode MS"/>
-          <w:szCs w:val="24"/>
-        </w:rPr>
-        <w:t xml:space="preserve">, </w:t>
-      </w:r>
-      <w:proofErr w:type="spellStart"/>
-      <w:r>
-        <w:rPr>
-          <w:rFonts w:eastAsia="Arial Unicode MS"/>
-          <w:szCs w:val="24"/>
-        </w:rPr>
-        <w:t>suscipit</w:t>
-      </w:r>
-      <w:proofErr w:type="spellEnd"/>
-      <w:r>
-        <w:rPr>
-          <w:rFonts w:eastAsia="Arial Unicode MS"/>
-          <w:szCs w:val="24"/>
-        </w:rPr>
-        <w:t xml:space="preserve"> vel, </w:t>
-      </w:r>
-      <w:proofErr w:type="spellStart"/>
-      <w:r>
-        <w:rPr>
-          <w:rFonts w:eastAsia="Arial Unicode MS"/>
-          <w:szCs w:val="24"/>
-        </w:rPr>
-        <w:t>nisl</w:t>
-      </w:r>
-      <w:proofErr w:type="spellEnd"/>
-      <w:r>
-        <w:rPr>
-          <w:rFonts w:eastAsia="Arial Unicode MS"/>
-          <w:szCs w:val="24"/>
-        </w:rPr>
-        <w:t xml:space="preserve">. Nunc </w:t>
-      </w:r>
-      <w:proofErr w:type="spellStart"/>
-      <w:r>
-        <w:rPr>
-          <w:rFonts w:eastAsia="Arial Unicode MS"/>
-          <w:szCs w:val="24"/>
-        </w:rPr>
-        <w:t>nulla</w:t>
-      </w:r>
-      <w:proofErr w:type="spellEnd"/>
-      <w:r>
-        <w:rPr>
-          <w:rFonts w:eastAsia="Arial Unicode MS"/>
-          <w:szCs w:val="24"/>
-        </w:rPr>
-        <w:t xml:space="preserve"> </w:t>
-      </w:r>
-      <w:proofErr w:type="spellStart"/>
-      <w:r>
-        <w:rPr>
-          <w:rFonts w:eastAsia="Arial Unicode MS"/>
-          <w:szCs w:val="24"/>
-        </w:rPr>
-        <w:t>erat</w:t>
-      </w:r>
-      <w:proofErr w:type="spellEnd"/>
-      <w:r>
-        <w:rPr>
-          <w:rFonts w:eastAsia="Arial Unicode MS"/>
-          <w:szCs w:val="24"/>
-        </w:rPr>
-        <w:t xml:space="preserve">, cursus id, </w:t>
-      </w:r>
-      <w:proofErr w:type="spellStart"/>
-      <w:r>
-        <w:rPr>
-          <w:rFonts w:eastAsia="Arial Unicode MS"/>
-          <w:szCs w:val="24"/>
-        </w:rPr>
-        <w:t>dapibus</w:t>
-      </w:r>
-      <w:proofErr w:type="spellEnd"/>
-      <w:r>
-        <w:rPr>
-          <w:rFonts w:eastAsia="Arial Unicode MS"/>
-          <w:szCs w:val="24"/>
-        </w:rPr>
-        <w:t xml:space="preserve"> sit </w:t>
-      </w:r>
-      <w:proofErr w:type="spellStart"/>
-      <w:r>
-        <w:rPr>
-          <w:rFonts w:eastAsia="Arial Unicode MS"/>
-          <w:szCs w:val="24"/>
-        </w:rPr>
-        <w:t>amet</w:t>
-      </w:r>
-      <w:proofErr w:type="spellEnd"/>
-      <w:r>
-        <w:rPr>
-          <w:rFonts w:eastAsia="Arial Unicode MS"/>
-          <w:szCs w:val="24"/>
-        </w:rPr>
-        <w:t xml:space="preserve">, </w:t>
-      </w:r>
-      <w:proofErr w:type="spellStart"/>
-      <w:r>
-        <w:rPr>
-          <w:rFonts w:eastAsia="Arial Unicode MS"/>
-          <w:szCs w:val="24"/>
-        </w:rPr>
-        <w:t>ornare</w:t>
-      </w:r>
-      <w:proofErr w:type="spellEnd"/>
-      <w:r>
-        <w:rPr>
-          <w:rFonts w:eastAsia="Arial Unicode MS"/>
-          <w:szCs w:val="24"/>
-        </w:rPr>
-        <w:t xml:space="preserve"> sit </w:t>
-      </w:r>
-      <w:proofErr w:type="spellStart"/>
-      <w:r>
-        <w:rPr>
-          <w:rFonts w:eastAsia="Arial Unicode MS"/>
-          <w:szCs w:val="24"/>
-        </w:rPr>
-        <w:t>amet</w:t>
-      </w:r>
-      <w:proofErr w:type="spellEnd"/>
-      <w:r>
-        <w:rPr>
-          <w:rFonts w:eastAsia="Arial Unicode MS"/>
-          <w:szCs w:val="24"/>
-        </w:rPr>
-        <w:t xml:space="preserve">, </w:t>
-      </w:r>
-      <w:proofErr w:type="spellStart"/>
-      <w:r>
-        <w:rPr>
-          <w:rFonts w:eastAsia="Arial Unicode MS"/>
-          <w:szCs w:val="24"/>
-        </w:rPr>
-        <w:t>mauris</w:t>
-      </w:r>
-      <w:proofErr w:type="spellEnd"/>
-      <w:r>
-        <w:rPr>
-          <w:rFonts w:eastAsia="Arial Unicode MS"/>
-          <w:szCs w:val="24"/>
-        </w:rPr>
-        <w:t xml:space="preserve">. Nam </w:t>
-      </w:r>
-      <w:proofErr w:type="spellStart"/>
-      <w:r>
-        <w:rPr>
-          <w:rFonts w:eastAsia="Arial Unicode MS"/>
-          <w:szCs w:val="24"/>
-        </w:rPr>
-        <w:t>eget</w:t>
-      </w:r>
-      <w:proofErr w:type="spellEnd"/>
-      <w:r>
-        <w:rPr>
-          <w:rFonts w:eastAsia="Arial Unicode MS"/>
-          <w:szCs w:val="24"/>
-        </w:rPr>
-        <w:t xml:space="preserve"> diam et </w:t>
-      </w:r>
-      <w:proofErr w:type="spellStart"/>
-      <w:r>
-        <w:rPr>
-          <w:rFonts w:eastAsia="Arial Unicode MS"/>
-          <w:szCs w:val="24"/>
-        </w:rPr>
-        <w:t>nisl</w:t>
-      </w:r>
-      <w:proofErr w:type="spellEnd"/>
-      <w:r>
-        <w:rPr>
-          <w:rFonts w:eastAsia="Arial Unicode MS"/>
-          <w:szCs w:val="24"/>
-        </w:rPr>
-        <w:t xml:space="preserve"> pharetra </w:t>
-      </w:r>
-      <w:proofErr w:type="spellStart"/>
-      <w:r>
-        <w:rPr>
-          <w:rFonts w:eastAsia="Arial Unicode MS"/>
-          <w:szCs w:val="24"/>
-        </w:rPr>
-        <w:t>tincidunt</w:t>
-      </w:r>
-      <w:proofErr w:type="spellEnd"/>
-      <w:r>
-        <w:rPr>
-          <w:rFonts w:eastAsia="Arial Unicode MS"/>
-          <w:szCs w:val="24"/>
-        </w:rPr>
-        <w:t xml:space="preserve">. </w:t>
-      </w:r>
-      <w:proofErr w:type="spellStart"/>
-      <w:r>
-        <w:rPr>
-          <w:rFonts w:eastAsia="Arial Unicode MS"/>
-          <w:szCs w:val="24"/>
-        </w:rPr>
-        <w:t>Suspendisse</w:t>
-      </w:r>
-      <w:proofErr w:type="spellEnd"/>
-      <w:r>
-        <w:rPr>
-          <w:rFonts w:eastAsia="Arial Unicode MS"/>
-          <w:szCs w:val="24"/>
-        </w:rPr>
-        <w:t xml:space="preserve"> vel </w:t>
-      </w:r>
-      <w:proofErr w:type="spellStart"/>
-      <w:r>
-        <w:rPr>
-          <w:rFonts w:eastAsia="Arial Unicode MS"/>
-          <w:szCs w:val="24"/>
-        </w:rPr>
-        <w:t>velit</w:t>
-      </w:r>
-      <w:proofErr w:type="spellEnd"/>
-      <w:r>
-        <w:rPr>
-          <w:rFonts w:eastAsia="Arial Unicode MS"/>
-          <w:szCs w:val="24"/>
-        </w:rPr>
-        <w:t xml:space="preserve"> vitae diam vestibulum </w:t>
-      </w:r>
-      <w:proofErr w:type="spellStart"/>
-      <w:r>
-        <w:rPr>
-          <w:rFonts w:eastAsia="Arial Unicode MS"/>
-          <w:szCs w:val="24"/>
-        </w:rPr>
-        <w:t>tincidunt</w:t>
-      </w:r>
-      <w:proofErr w:type="spellEnd"/>
-      <w:r>
-        <w:rPr>
-          <w:rFonts w:eastAsia="Arial Unicode MS"/>
-          <w:szCs w:val="24"/>
-        </w:rPr>
-        <w:t xml:space="preserve">. </w:t>
-      </w:r>
-      <w:proofErr w:type="spellStart"/>
-      <w:r>
-        <w:rPr>
-          <w:rFonts w:eastAsia="Arial Unicode MS"/>
-          <w:szCs w:val="24"/>
-        </w:rPr>
-        <w:t>Aenean</w:t>
-      </w:r>
-      <w:proofErr w:type="spellEnd"/>
-      <w:r>
-        <w:rPr>
-          <w:rFonts w:eastAsia="Arial Unicode MS"/>
-          <w:szCs w:val="24"/>
-        </w:rPr>
-        <w:t xml:space="preserve"> </w:t>
-      </w:r>
-      <w:proofErr w:type="spellStart"/>
-      <w:r>
-        <w:rPr>
-          <w:rFonts w:eastAsia="Arial Unicode MS"/>
-          <w:szCs w:val="24"/>
-        </w:rPr>
-        <w:t>rhoncus</w:t>
-      </w:r>
-      <w:proofErr w:type="spellEnd"/>
-      <w:r>
-        <w:rPr>
-          <w:rFonts w:eastAsia="Arial Unicode MS"/>
-          <w:szCs w:val="24"/>
-        </w:rPr>
-        <w:t xml:space="preserve"> </w:t>
-      </w:r>
-      <w:proofErr w:type="spellStart"/>
-      <w:r>
-        <w:rPr>
-          <w:rFonts w:eastAsia="Arial Unicode MS"/>
-          <w:szCs w:val="24"/>
-        </w:rPr>
-        <w:t>pellentesque</w:t>
-      </w:r>
-      <w:proofErr w:type="spellEnd"/>
-      <w:r>
-        <w:rPr>
-          <w:rFonts w:eastAsia="Arial Unicode MS"/>
-          <w:szCs w:val="24"/>
-        </w:rPr>
-        <w:t xml:space="preserve"> </w:t>
-      </w:r>
-      <w:proofErr w:type="spellStart"/>
-      <w:r>
-        <w:rPr>
-          <w:rFonts w:eastAsia="Arial Unicode MS"/>
-          <w:szCs w:val="24"/>
-        </w:rPr>
-        <w:t>purus</w:t>
-      </w:r>
-      <w:proofErr w:type="spellEnd"/>
-      <w:r>
-        <w:rPr>
-          <w:rFonts w:eastAsia="Arial Unicode MS"/>
-          <w:szCs w:val="24"/>
-        </w:rPr>
-        <w:t xml:space="preserve">. </w:t>
-      </w:r>
-      <w:proofErr w:type="spellStart"/>
-      <w:r>
-        <w:rPr>
-          <w:rFonts w:eastAsia="Arial Unicode MS"/>
-          <w:szCs w:val="24"/>
-        </w:rPr>
-        <w:t>Nullam</w:t>
-      </w:r>
-      <w:proofErr w:type="spellEnd"/>
-      <w:r>
-        <w:rPr>
-          <w:rFonts w:eastAsia="Arial Unicode MS"/>
-          <w:szCs w:val="24"/>
-        </w:rPr>
-        <w:t xml:space="preserve"> </w:t>
-      </w:r>
-      <w:proofErr w:type="spellStart"/>
-      <w:r>
-        <w:rPr>
-          <w:rFonts w:eastAsia="Arial Unicode MS"/>
-          <w:szCs w:val="24"/>
-        </w:rPr>
-        <w:t>volutpat</w:t>
-      </w:r>
-      <w:proofErr w:type="spellEnd"/>
-      <w:r>
-        <w:rPr>
-          <w:rFonts w:eastAsia="Arial Unicode MS"/>
-          <w:szCs w:val="24"/>
-        </w:rPr>
-        <w:t xml:space="preserve"> </w:t>
-      </w:r>
-      <w:proofErr w:type="spellStart"/>
-      <w:r>
-        <w:rPr>
-          <w:rFonts w:eastAsia="Arial Unicode MS"/>
-          <w:szCs w:val="24"/>
-        </w:rPr>
-        <w:t>felis</w:t>
-      </w:r>
-      <w:proofErr w:type="spellEnd"/>
-      <w:r>
-        <w:rPr>
-          <w:rFonts w:eastAsia="Arial Unicode MS"/>
-          <w:szCs w:val="24"/>
-        </w:rPr>
-        <w:t xml:space="preserve"> vitae </w:t>
-      </w:r>
-      <w:proofErr w:type="spellStart"/>
-      <w:r>
-        <w:rPr>
-          <w:rFonts w:eastAsia="Arial Unicode MS"/>
-          <w:szCs w:val="24"/>
-        </w:rPr>
-        <w:t>quam</w:t>
-      </w:r>
-      <w:proofErr w:type="spellEnd"/>
-      <w:r>
-        <w:rPr>
-          <w:rFonts w:eastAsia="Arial Unicode MS"/>
-          <w:szCs w:val="24"/>
-        </w:rPr>
-        <w:t xml:space="preserve">. </w:t>
-      </w:r>
-      <w:proofErr w:type="spellStart"/>
-      <w:r>
-        <w:rPr>
-          <w:rFonts w:eastAsia="Arial Unicode MS"/>
-          <w:szCs w:val="24"/>
-        </w:rPr>
-        <w:t>Donec</w:t>
-      </w:r>
-      <w:proofErr w:type="spellEnd"/>
-      <w:r>
-        <w:rPr>
-          <w:rFonts w:eastAsia="Arial Unicode MS"/>
-          <w:szCs w:val="24"/>
-        </w:rPr>
-        <w:t xml:space="preserve"> </w:t>
-      </w:r>
-      <w:proofErr w:type="spellStart"/>
-      <w:r>
-        <w:rPr>
-          <w:rFonts w:eastAsia="Arial Unicode MS"/>
-          <w:szCs w:val="24"/>
-        </w:rPr>
-        <w:t>rutrum</w:t>
-      </w:r>
-      <w:proofErr w:type="spellEnd"/>
-      <w:r>
-        <w:rPr>
-          <w:rFonts w:eastAsia="Arial Unicode MS"/>
-          <w:szCs w:val="24"/>
-        </w:rPr>
-        <w:t>.</w:t>
-      </w:r>
-    </w:p>
-    <w:p>
-      <w:pPr>
         <w:pStyle w:val="Text"/>
-        <w:rPr>
-          <w:rFonts w:eastAsia="Arial Unicode MS"/>
-        </w:rPr>
-      </w:pPr>
-    </w:p>
-    <w:p>
-      <w:pPr>
-        <w:pStyle w:val="Heading1"/>
-        <w:rPr>
-          <w:rFonts w:eastAsia="Arial Unicode MS"/>
-        </w:rPr>
-      </w:pPr>
-      <w:r>
-        <w:rPr>
-          <w:rFonts w:eastAsia="Arial Unicode MS"/>
-        </w:rPr>
-        <w:t xml:space="preserve">Snapshots and </w:t>
+        <w:numPr>
+          <w:ilvl w:val="0"/>
+          <w:numId w:val="22"/>
+        </w:numPr>
+        <w:rPr>
+          <w:rFonts w:eastAsia="Arial Unicode MS"/>
+        </w:rPr>
+      </w:pPr>
+      <w:r>
+        <w:rPr>
+          <w:rFonts w:eastAsia="Arial Unicode MS"/>
+        </w:rPr>
+        <w:t>Atmega328</w:t>
       </w:r>
     </w:p>
     <w:p>
       <w:pPr>
         <w:pStyle w:val="Text"/>
-        <w:rPr>
-          <w:rFonts w:eastAsia="Arial Unicode MS"/>
-        </w:rPr>
-      </w:pPr>
+        <w:numPr>
+          <w:ilvl w:val="1"/>
+          <w:numId w:val="22"/>
+        </w:numPr>
+        <w:rPr>
+          <w:rFonts w:eastAsia="Arial Unicode MS"/>
+        </w:rPr>
+      </w:pPr>
+      <w:r>
+        <w:rPr>
+          <w:rFonts w:eastAsia="Arial Unicode MS"/>
+        </w:rPr>
+        <w:t>Implement 32-bit floating-point functions: addition, subtraction, and multiplication</w:t>
+      </w:r>
+    </w:p>
+    <w:p>
+      <w:pPr>
+        <w:pStyle w:val="Text"/>
+        <w:numPr>
+          <w:ilvl w:val="1"/>
+          <w:numId w:val="22"/>
+        </w:numPr>
+        <w:rPr>
+          <w:rFonts w:eastAsia="Arial Unicode MS"/>
+        </w:rPr>
+      </w:pPr>
+      <w:r>
+        <w:rPr>
+          <w:rFonts w:eastAsia="Arial Unicode MS"/>
+        </w:rPr>
+        <w:t>Implement</w:t>
+      </w:r>
+      <w:r>
+        <w:rPr>
+          <w:rFonts w:eastAsia="Arial Unicode MS"/>
+        </w:rPr>
+        <w:t xml:space="preserve"> I2C functions to interact with the MCP4725</w:t>
+      </w:r>
+    </w:p>
+    <w:p>
+      <w:pPr>
+        <w:pStyle w:val="Text"/>
+        <w:numPr>
+          <w:ilvl w:val="1"/>
+          <w:numId w:val="22"/>
+        </w:numPr>
+        <w:rPr>
+          <w:rFonts w:eastAsia="Arial Unicode MS"/>
+        </w:rPr>
+      </w:pPr>
+      <w:r>
+        <w:rPr>
+          <w:rFonts w:eastAsia="Arial Unicode MS"/>
+        </w:rPr>
+        <w:t>Implement a function that converts 32-bit floating-point into a binary value for the MCP4725 to output</w:t>
+      </w:r>
+      <w:r>
+        <w:rPr>
+          <w:rFonts w:eastAsia="Arial Unicode MS"/>
+        </w:rPr>
+        <w:t xml:space="preserve"> (since the values are small, scale it up at least by multiplying 32)</w:t>
+      </w:r>
+    </w:p>
+    <w:p>
+      <w:pPr>
+        <w:pStyle w:val="Text"/>
+        <w:numPr>
+          <w:ilvl w:val="1"/>
+          <w:numId w:val="22"/>
+        </w:numPr>
+        <w:rPr>
+          <w:rFonts w:eastAsia="Arial Unicode MS"/>
+        </w:rPr>
+      </w:pPr>
+      <w:r>
+        <w:rPr>
+          <w:rFonts w:eastAsia="Arial Unicode MS"/>
+        </w:rPr>
+        <w:t>First Atmega328 should be program to output X and second Atmega328 for Y.</w:t>
+      </w:r>
+    </w:p>
+    <w:p>
+      <w:pPr>
+        <w:pStyle w:val="Text"/>
+        <w:numPr>
+          <w:ilvl w:val="0"/>
+          <w:numId w:val="22"/>
+        </w:numPr>
+        <w:rPr>
+          <w:rFonts w:eastAsia="Arial Unicode MS"/>
+        </w:rPr>
+      </w:pPr>
+      <w:r>
+        <w:rPr>
+          <w:rFonts w:eastAsia="Arial Unicode MS"/>
+        </w:rPr>
+        <w:t>MCP4725</w:t>
+      </w:r>
+    </w:p>
+    <w:p>
+      <w:pPr>
+        <w:pStyle w:val="Text"/>
+        <w:numPr>
+          <w:ilvl w:val="1"/>
+          <w:numId w:val="22"/>
+        </w:numPr>
+        <w:rPr>
+          <w:rFonts w:eastAsia="Arial Unicode MS"/>
+        </w:rPr>
+      </w:pPr>
+      <w:r>
+        <w:rPr>
+          <w:rFonts w:eastAsia="Arial Unicode MS"/>
+        </w:rPr>
+        <w:t>Libraries for I2C can be found on the Internet but it is also simple to write</w:t>
+      </w:r>
+    </w:p>
+    <w:p>
+      <w:pPr>
+        <w:pStyle w:val="Text"/>
+        <w:numPr>
+          <w:ilvl w:val="1"/>
+          <w:numId w:val="22"/>
+        </w:numPr>
+        <w:rPr>
+          <w:rFonts w:eastAsia="Arial Unicode MS"/>
+        </w:rPr>
+      </w:pPr>
+      <w:r>
+        <w:rPr>
+          <w:rFonts w:eastAsia="Arial Unicode MS"/>
+        </w:rPr>
+        <w:t>Reference voltage should be 5V</w:t>
+      </w:r>
+    </w:p>
+    <w:p>
+      <w:pPr>
+        <w:pStyle w:val="Text"/>
+        <w:numPr>
+          <w:ilvl w:val="1"/>
+          <w:numId w:val="22"/>
+        </w:numPr>
+        <w:rPr>
+          <w:rFonts w:eastAsia="Arial Unicode MS"/>
+        </w:rPr>
+      </w:pPr>
+      <w:r>
+        <w:rPr>
+          <w:rFonts w:eastAsia="Arial Unicode MS"/>
+        </w:rPr>
+        <w:t>2048 should be the reference point for 0</w:t>
+      </w:r>
+    </w:p>
+    <w:p>
+      <w:pPr>
+        <w:pStyle w:val="Text"/>
+        <w:numPr>
+          <w:ilvl w:val="1"/>
+          <w:numId w:val="22"/>
+        </w:numPr>
+        <w:rPr>
+          <w:rFonts w:eastAsia="Arial Unicode MS"/>
+        </w:rPr>
+      </w:pPr>
+      <w:r>
+        <w:rPr>
+          <w:rFonts w:eastAsia="Arial Unicode MS"/>
+        </w:rPr>
+        <w:t>Connect output voltage to oscilloscope</w:t>
+      </w:r>
+    </w:p>
+    <w:p>
+      <w:pPr>
+        <w:pStyle w:val="Text"/>
+        <w:numPr>
+          <w:ilvl w:val="1"/>
+          <w:numId w:val="22"/>
+        </w:numPr>
+        <w:rPr>
+          <w:rFonts w:eastAsia="Arial Unicode MS"/>
+        </w:rPr>
+      </w:pPr>
+      <w:r>
+        <w:rPr>
+          <w:rFonts w:eastAsia="Arial Unicode MS"/>
+        </w:rPr>
+        <w:t>Only write to the registers (EEPROM will slow down the Lorenz trace on oscilloscope)</w:t>
+      </w:r>
     </w:p>
     <w:p>
       <w:pPr>
@@ -4655,6 +3863,119 @@
     </w:lvl>
   </w:abstractNum>
   <w:abstractNum w:abstractNumId="8" w15:restartNumberingAfterBreak="0">
+    <w:nsid w:val="43FE25E4"/>
+    <w:multiLevelType w:val="hybridMultilevel"/>
+    <w:tmpl w:val="865AAD4C"/>
+    <w:lvl w:ilvl="0" w:tplc="04090001">
+      <w:start w:val="1"/>
+      <w:numFmt w:val="bullet"/>
+      <w:lvlText w:val=""/>
+      <w:lvlJc w:val="left"/>
+      <w:pPr>
+        <w:ind w:left="922" w:hanging="360"/>
+      </w:pPr>
+      <w:rPr>
+        <w:rFonts w:ascii="Symbol" w:hAnsi="Symbol" w:hint="default"/>
+      </w:rPr>
+    </w:lvl>
+    <w:lvl w:ilvl="1" w:tplc="04090003">
+      <w:start w:val="1"/>
+      <w:numFmt w:val="bullet"/>
+      <w:lvlText w:val="o"/>
+      <w:lvlJc w:val="left"/>
+      <w:pPr>
+        <w:ind w:left="1642" w:hanging="360"/>
+      </w:pPr>
+      <w:rPr>
+        <w:rFonts w:ascii="Courier New" w:hAnsi="Courier New" w:cs="Courier New" w:hint="default"/>
+      </w:rPr>
+    </w:lvl>
+    <w:lvl w:ilvl="2" w:tplc="04090005" w:tentative="1">
+      <w:start w:val="1"/>
+      <w:numFmt w:val="bullet"/>
+      <w:lvlText w:val=""/>
+      <w:lvlJc w:val="left"/>
+      <w:pPr>
+        <w:ind w:left="2362" w:hanging="360"/>
+      </w:pPr>
+      <w:rPr>
+        <w:rFonts w:ascii="Wingdings" w:hAnsi="Wingdings" w:hint="default"/>
+      </w:rPr>
+    </w:lvl>
+    <w:lvl w:ilvl="3" w:tplc="04090001" w:tentative="1">
+      <w:start w:val="1"/>
+      <w:numFmt w:val="bullet"/>
+      <w:lvlText w:val=""/>
+      <w:lvlJc w:val="left"/>
+      <w:pPr>
+        <w:ind w:left="3082" w:hanging="360"/>
+      </w:pPr>
+      <w:rPr>
+        <w:rFonts w:ascii="Symbol" w:hAnsi="Symbol" w:hint="default"/>
+      </w:rPr>
+    </w:lvl>
+    <w:lvl w:ilvl="4" w:tplc="04090003" w:tentative="1">
+      <w:start w:val="1"/>
+      <w:numFmt w:val="bullet"/>
+      <w:lvlText w:val="o"/>
+      <w:lvlJc w:val="left"/>
+      <w:pPr>
+        <w:ind w:left="3802" w:hanging="360"/>
+      </w:pPr>
+      <w:rPr>
+        <w:rFonts w:ascii="Courier New" w:hAnsi="Courier New" w:cs="Courier New" w:hint="default"/>
+      </w:rPr>
+    </w:lvl>
+    <w:lvl w:ilvl="5" w:tplc="04090005" w:tentative="1">
+      <w:start w:val="1"/>
+      <w:numFmt w:val="bullet"/>
+      <w:lvlText w:val=""/>
+      <w:lvlJc w:val="left"/>
+      <w:pPr>
+        <w:ind w:left="4522" w:hanging="360"/>
+      </w:pPr>
+      <w:rPr>
+        <w:rFonts w:ascii="Wingdings" w:hAnsi="Wingdings" w:hint="default"/>
+      </w:rPr>
+    </w:lvl>
+    <w:lvl w:ilvl="6" w:tplc="04090001" w:tentative="1">
+      <w:start w:val="1"/>
+      <w:numFmt w:val="bullet"/>
+      <w:lvlText w:val=""/>
+      <w:lvlJc w:val="left"/>
+      <w:pPr>
+        <w:ind w:left="5242" w:hanging="360"/>
+      </w:pPr>
+      <w:rPr>
+        <w:rFonts w:ascii="Symbol" w:hAnsi="Symbol" w:hint="default"/>
+      </w:rPr>
+    </w:lvl>
+    <w:lvl w:ilvl="7" w:tplc="04090003" w:tentative="1">
+      <w:start w:val="1"/>
+      <w:numFmt w:val="bullet"/>
+      <w:lvlText w:val="o"/>
+      <w:lvlJc w:val="left"/>
+      <w:pPr>
+        <w:ind w:left="5962" w:hanging="360"/>
+      </w:pPr>
+      <w:rPr>
+        <w:rFonts w:ascii="Courier New" w:hAnsi="Courier New" w:cs="Courier New" w:hint="default"/>
+      </w:rPr>
+    </w:lvl>
+    <w:lvl w:ilvl="8" w:tplc="04090005" w:tentative="1">
+      <w:start w:val="1"/>
+      <w:numFmt w:val="bullet"/>
+      <w:lvlText w:val=""/>
+      <w:lvlJc w:val="left"/>
+      <w:pPr>
+        <w:ind w:left="6682" w:hanging="360"/>
+      </w:pPr>
+      <w:rPr>
+        <w:rFonts w:ascii="Wingdings" w:hAnsi="Wingdings" w:hint="default"/>
+      </w:rPr>
+    </w:lvl>
+  </w:abstractNum>
+  <w:abstractNum w:abstractNumId="9" w15:restartNumberingAfterBreak="0">
     <w:nsid w:val="47332F9F"/>
     <w:multiLevelType w:val="singleLevel"/>
     <w:tmpl w:val="488EC81A"/>
@@ -4669,7 +3990,7 @@
       </w:pPr>
     </w:lvl>
   </w:abstractNum>
-  <w:abstractNum w:abstractNumId="9" w15:restartNumberingAfterBreak="0">
+  <w:abstractNum w:abstractNumId="10" w15:restartNumberingAfterBreak="0">
     <w:nsid w:val="4D0B59CF"/>
     <w:multiLevelType w:val="singleLevel"/>
     <w:tmpl w:val="4A4223A6"/>
@@ -4684,7 +4005,7 @@
       </w:pPr>
     </w:lvl>
   </w:abstractNum>
-  <w:abstractNum w:abstractNumId="10" w15:restartNumberingAfterBreak="0">
+  <w:abstractNum w:abstractNumId="11" w15:restartNumberingAfterBreak="0">
     <w:nsid w:val="55630736"/>
     <w:multiLevelType w:val="singleLevel"/>
     <w:tmpl w:val="0BEC9FB0"/>
@@ -4699,7 +4020,7 @@
       </w:pPr>
     </w:lvl>
   </w:abstractNum>
-  <w:abstractNum w:abstractNumId="11" w15:restartNumberingAfterBreak="0">
+  <w:abstractNum w:abstractNumId="12" w15:restartNumberingAfterBreak="0">
     <w:nsid w:val="6DC3293B"/>
     <w:multiLevelType w:val="singleLevel"/>
     <w:tmpl w:val="3A8EC28E"/>
@@ -4716,7 +4037,7 @@
       </w:pPr>
     </w:lvl>
   </w:abstractNum>
-  <w:abstractNum w:abstractNumId="12" w15:restartNumberingAfterBreak="0">
+  <w:abstractNum w:abstractNumId="13" w15:restartNumberingAfterBreak="0">
     <w:nsid w:val="77E315E9"/>
     <w:multiLevelType w:val="singleLevel"/>
     <w:tmpl w:val="0BEC9FB0"/>
@@ -4783,10 +4104,10 @@
     </w:lvlOverride>
   </w:num>
   <w:num w:numId="6">
-    <w:abstractNumId w:val="8"/>
+    <w:abstractNumId w:val="9"/>
   </w:num>
   <w:num w:numId="7">
-    <w:abstractNumId w:val="8"/>
+    <w:abstractNumId w:val="9"/>
     <w:lvlOverride w:ilvl="0">
       <w:lvl w:ilvl="0">
         <w:start w:val="1"/>
@@ -4801,7 +4122,7 @@
     </w:lvlOverride>
   </w:num>
   <w:num w:numId="8">
-    <w:abstractNumId w:val="8"/>
+    <w:abstractNumId w:val="9"/>
     <w:lvlOverride w:ilvl="0">
       <w:lvl w:ilvl="0">
         <w:start w:val="1"/>
@@ -4816,7 +4137,7 @@
     </w:lvlOverride>
   </w:num>
   <w:num w:numId="9">
-    <w:abstractNumId w:val="8"/>
+    <w:abstractNumId w:val="9"/>
     <w:lvlOverride w:ilvl="0">
       <w:lvl w:ilvl="0">
         <w:start w:val="1"/>
@@ -4831,7 +4152,7 @@
     </w:lvlOverride>
   </w:num>
   <w:num w:numId="10">
-    <w:abstractNumId w:val="8"/>
+    <w:abstractNumId w:val="9"/>
     <w:lvlOverride w:ilvl="0">
       <w:lvl w:ilvl="0">
         <w:start w:val="1"/>
@@ -4846,7 +4167,7 @@
     </w:lvlOverride>
   </w:num>
   <w:num w:numId="11">
-    <w:abstractNumId w:val="8"/>
+    <w:abstractNumId w:val="9"/>
     <w:lvlOverride w:ilvl="0">
       <w:lvl w:ilvl="0">
         <w:start w:val="1"/>
@@ -4867,13 +4188,13 @@
     <w:abstractNumId w:val="2"/>
   </w:num>
   <w:num w:numId="14">
+    <w:abstractNumId w:val="11"/>
+  </w:num>
+  <w:num w:numId="15">
     <w:abstractNumId w:val="10"/>
   </w:num>
-  <w:num w:numId="15">
-    <w:abstractNumId w:val="9"/>
-  </w:num>
   <w:num w:numId="16">
-    <w:abstractNumId w:val="12"/>
+    <w:abstractNumId w:val="13"/>
   </w:num>
   <w:num w:numId="17">
     <w:abstractNumId w:val="4"/>
@@ -4882,13 +4203,16 @@
     <w:abstractNumId w:val="3"/>
   </w:num>
   <w:num w:numId="19">
-    <w:abstractNumId w:val="11"/>
+    <w:abstractNumId w:val="12"/>
   </w:num>
   <w:num w:numId="20">
     <w:abstractNumId w:val="7"/>
   </w:num>
   <w:num w:numId="21">
     <w:abstractNumId w:val="0"/>
+  </w:num>
+  <w:num w:numId="22">
+    <w:abstractNumId w:val="8"/>
   </w:num>
 </w:numbering>
 </file>

</xml_diff>

<commit_message>
Update Doc and Vid
</commit_message>
<xml_diff>
--- a/Final-Design/Lorenz_Final_Report.docx
+++ b/Final-Design/Lorenz_Final_Report.docx
@@ -1983,17 +1983,36 @@
           <w:rFonts w:eastAsia="Arial Unicode MS"/>
           <w:szCs w:val="24"/>
         </w:rPr>
-        <w:t>32 KB programmable flash, 1 KB EEPROM, 2 KB SRAM, 23 general purpose I/O, counters, ADC, PWM, USART, I2C, Watchdog Timer, and SPI port.</w:t>
-      </w:r>
-      <w:r>
-        <w:rPr>
-          <w:rFonts w:eastAsia="Arial Unicode MS"/>
-          <w:szCs w:val="24"/>
-        </w:rPr>
-        <w:t xml:space="preserve"> To program the MCU, Atmel Studio is used with a choice of C or assembly language. </w:t>
-      </w:r>
-      <w:bookmarkStart w:id="0" w:name="_GoBack"/>
-      <w:bookmarkEnd w:id="0"/>
+        <w:t>32 KB programmable flash, 1 KB EEPROM, 2 KB SRAM, 23 general purpose I/O, counters</w:t>
+      </w:r>
+      <w:r>
+        <w:rPr>
+          <w:rFonts w:eastAsia="Arial Unicode MS"/>
+          <w:szCs w:val="24"/>
+        </w:rPr>
+        <w:t>/timers</w:t>
+      </w:r>
+      <w:r>
+        <w:rPr>
+          <w:rFonts w:eastAsia="Arial Unicode MS"/>
+          <w:szCs w:val="24"/>
+        </w:rPr>
+        <w:t xml:space="preserve">, ADC, PWM, USART, I2C, Watchdog Timer, and SPI </w:t>
+      </w:r>
+      <w:r>
+        <w:rPr>
+          <w:rFonts w:eastAsia="Arial Unicode MS"/>
+          <w:szCs w:val="24"/>
+        </w:rPr>
+        <w:t>support</w:t>
+      </w:r>
+      <w:r>
+        <w:rPr>
+          <w:rFonts w:eastAsia="Arial Unicode MS"/>
+          <w:szCs w:val="24"/>
+        </w:rPr>
+        <w:t>.</w:t>
+      </w:r>
     </w:p>
     <w:p>
       <w:pPr>
@@ -2107,7 +2126,7 @@
           <w:rFonts w:eastAsia="Arial Unicode MS"/>
           <w:szCs w:val="24"/>
         </w:rPr>
-        <w:t xml:space="preserve">. The output of the voltage depends on what 12-bit value written to the register and the reference voltage. Caution must be exercised </w:t>
+        <w:t xml:space="preserve">. The output of the voltage depends on what 12-bit value written to the register and the reference voltage. Caution must be exercised when picking a reference voltage to prevent damage to the MCP4725 or misinterpret the values. MCP4725 </w:t>
       </w:r>
       <w:r>
         <w:rPr>
@@ -2115,7 +2134,7 @@
           <w:szCs w:val="24"/>
         </w:rPr>
         <w:lastRenderedPageBreak/>
-        <w:t xml:space="preserve">when picking a reference voltage to prevent damage to the MCP4725 or misinterpret the values. MCP4725 accepts a range of 2.7V to 5.5V but preferred values are 3.3V or 5V. </w:t>
+        <w:t xml:space="preserve">accepts a range of 2.7V to 5.5V but preferred values are 3.3V or 5V. </w:t>
       </w:r>
       <w:r>
         <w:rPr>
@@ -2524,51 +2543,7 @@
         <w:rPr>
           <w:rFonts w:eastAsia="Arial Unicode MS"/>
         </w:rPr>
-        <w:t xml:space="preserve">Please include </w:t>
-      </w:r>
-      <w:proofErr w:type="gramStart"/>
-      <w:r>
-        <w:rPr>
-          <w:rFonts w:eastAsia="Arial Unicode MS"/>
-        </w:rPr>
-        <w:t>a brief summary</w:t>
-      </w:r>
-      <w:proofErr w:type="gramEnd"/>
-      <w:r>
-        <w:rPr>
-          <w:rFonts w:eastAsia="Arial Unicode MS"/>
-        </w:rPr>
-        <w:t xml:space="preserve"> of the possible clinical implications of your work in the conclusion section</w:t>
-      </w:r>
-      <w:r>
-        <w:rPr>
-          <w:rFonts w:eastAsia="Arial Unicode MS"/>
-        </w:rPr>
-        <w:t xml:space="preserve">. Although a conclusion may review the main points of the paper, do not replicate the abstract as the conclusion. </w:t>
-      </w:r>
-      <w:r>
-        <w:rPr>
-          <w:rFonts w:eastAsia="Arial Unicode MS"/>
-        </w:rPr>
-        <w:t>Consider elaborating</w:t>
-      </w:r>
-      <w:r>
-        <w:rPr>
-          <w:rFonts w:eastAsia="Arial Unicode MS"/>
-        </w:rPr>
-        <w:t xml:space="preserve"> on the </w:t>
-      </w:r>
-      <w:r>
-        <w:rPr>
-          <w:rFonts w:eastAsia="Arial Unicode MS"/>
-        </w:rPr>
-        <w:t xml:space="preserve">translational </w:t>
-      </w:r>
-      <w:r>
-        <w:rPr>
-          <w:rFonts w:eastAsia="Arial Unicode MS"/>
-        </w:rPr>
-        <w:t xml:space="preserve">importance of the work or suggest applications and extensions. </w:t>
+        <w:t xml:space="preserve">Implementing floating-point functions onto the Atmega328 allows it to compute the Lorenz attractor. Most importantly, it </w:t>
       </w:r>
     </w:p>
     <w:p>
@@ -2582,794 +2557,223 @@
         <w:rPr>
           <w:rFonts w:eastAsia="Arial Unicode MS"/>
         </w:rPr>
-        <w:t>Appendix</w:t>
-      </w:r>
-    </w:p>
-    <w:p>
-      <w:pPr>
-        <w:pStyle w:val="Text"/>
-        <w:rPr>
-          <w:rFonts w:eastAsia="Arial Unicode MS"/>
-        </w:rPr>
-      </w:pPr>
-      <w:r>
-        <w:rPr>
-          <w:rFonts w:eastAsia="Arial Unicode MS"/>
-        </w:rPr>
-        <w:t>Appendixes, if needed, appear before the acknowledgment.</w:t>
-      </w:r>
-    </w:p>
-    <w:p>
-      <w:pPr>
-        <w:pStyle w:val="ReferenceHead"/>
-        <w:rPr>
-          <w:rFonts w:eastAsia="Arial Unicode MS"/>
-        </w:rPr>
-      </w:pPr>
-      <w:r>
-        <w:rPr>
-          <w:rFonts w:eastAsia="Arial Unicode MS"/>
-        </w:rPr>
-        <w:lastRenderedPageBreak/>
-        <w:t>Acknowledgment</w:t>
-      </w:r>
-    </w:p>
-    <w:p>
-      <w:pPr>
-        <w:pStyle w:val="ReferenceHead"/>
-        <w:rPr>
-          <w:rFonts w:eastAsia="Arial Unicode MS"/>
-        </w:rPr>
-      </w:pPr>
-    </w:p>
-    <w:p>
-      <w:pPr>
-        <w:pStyle w:val="ReferenceHead"/>
-        <w:rPr>
-          <w:rFonts w:eastAsia="Arial Unicode MS"/>
-        </w:rPr>
-      </w:pPr>
-      <w:r>
-        <w:rPr>
-          <w:rFonts w:eastAsia="Arial Unicode MS"/>
-        </w:rPr>
         <w:t>References</w:t>
       </w:r>
     </w:p>
     <w:p>
       <w:pPr>
-        <w:numPr>
-          <w:ilvl w:val="0"/>
-          <w:numId w:val="19"/>
-        </w:numPr>
-        <w:rPr>
-          <w:rFonts w:eastAsia="Arial Unicode MS"/>
-          <w:sz w:val="16"/>
-          <w:szCs w:val="16"/>
-        </w:rPr>
-      </w:pPr>
-      <w:r>
-        <w:rPr>
-          <w:rFonts w:eastAsia="Arial Unicode MS"/>
-          <w:sz w:val="16"/>
-          <w:szCs w:val="16"/>
-        </w:rPr>
-        <w:t xml:space="preserve">G. O. Young, “Synthetic structure of industrial plastics (Book style with paper title and editor),” </w:t>
-      </w:r>
-      <w:r>
-        <w:rPr>
-          <w:rFonts w:eastAsia="Arial Unicode MS"/>
-          <w:sz w:val="16"/>
-          <w:szCs w:val="16"/>
-        </w:rPr>
-        <w:tab/>
-        <w:t xml:space="preserve">in </w:t>
-      </w:r>
-      <w:r>
-        <w:rPr>
-          <w:rFonts w:eastAsia="Arial Unicode MS"/>
-          <w:i/>
-          <w:iCs/>
-          <w:sz w:val="16"/>
-          <w:szCs w:val="16"/>
-        </w:rPr>
-        <w:t>Plastics</w:t>
-      </w:r>
-      <w:r>
-        <w:rPr>
-          <w:rFonts w:eastAsia="Arial Unicode MS"/>
-          <w:sz w:val="16"/>
-          <w:szCs w:val="16"/>
-        </w:rPr>
-        <w:t>, 2nd ed. vol. 3, J. Peters, Ed.  New York: McGraw-Hill, 1964, pp. 15–64.</w:t>
-      </w:r>
-    </w:p>
-    <w:p>
-      <w:pPr>
-        <w:numPr>
-          <w:ilvl w:val="0"/>
-          <w:numId w:val="19"/>
-        </w:numPr>
-        <w:rPr>
-          <w:rFonts w:eastAsia="Arial Unicode MS"/>
-          <w:sz w:val="16"/>
-          <w:szCs w:val="16"/>
-        </w:rPr>
-      </w:pPr>
-      <w:r>
-        <w:rPr>
-          <w:rFonts w:eastAsia="Arial Unicode MS"/>
-          <w:sz w:val="16"/>
-          <w:szCs w:val="16"/>
-        </w:rPr>
-        <w:t xml:space="preserve">W.-K. Chen, </w:t>
-      </w:r>
-      <w:r>
-        <w:rPr>
-          <w:rFonts w:eastAsia="Arial Unicode MS"/>
-          <w:i/>
-          <w:iCs/>
-          <w:sz w:val="16"/>
-          <w:szCs w:val="16"/>
-        </w:rPr>
-        <w:t>Linear Networks and Systems</w:t>
-      </w:r>
-      <w:r>
-        <w:rPr>
-          <w:rFonts w:eastAsia="Arial Unicode MS"/>
-          <w:sz w:val="16"/>
-          <w:szCs w:val="16"/>
-        </w:rPr>
-        <w:t xml:space="preserve"> (Book style)</w:t>
-      </w:r>
-      <w:r>
-        <w:rPr>
-          <w:rFonts w:eastAsia="Arial Unicode MS"/>
-          <w:i/>
-          <w:iCs/>
-          <w:sz w:val="16"/>
-          <w:szCs w:val="16"/>
-        </w:rPr>
-        <w:t>.</w:t>
-      </w:r>
-      <w:r>
-        <w:rPr>
-          <w:rFonts w:eastAsia="Arial Unicode MS"/>
-          <w:sz w:val="16"/>
-          <w:szCs w:val="16"/>
-        </w:rPr>
-        <w:tab/>
-        <w:t>Belmont, CA: Wadsworth, 1993, pp. 123–135.</w:t>
-      </w:r>
-    </w:p>
-    <w:p>
-      <w:pPr>
-        <w:numPr>
-          <w:ilvl w:val="0"/>
-          <w:numId w:val="19"/>
-        </w:numPr>
-        <w:rPr>
-          <w:rFonts w:eastAsia="Arial Unicode MS"/>
-          <w:sz w:val="16"/>
-          <w:szCs w:val="16"/>
-        </w:rPr>
-      </w:pPr>
-      <w:r>
-        <w:rPr>
-          <w:rFonts w:eastAsia="Arial Unicode MS"/>
-          <w:sz w:val="16"/>
-          <w:szCs w:val="16"/>
-        </w:rPr>
-        <w:t xml:space="preserve">H. Poor, </w:t>
-      </w:r>
-      <w:r>
-        <w:rPr>
-          <w:rFonts w:eastAsia="Arial Unicode MS"/>
-          <w:i/>
-          <w:iCs/>
-          <w:sz w:val="16"/>
-          <w:szCs w:val="16"/>
-        </w:rPr>
-        <w:t>An Introduction to Signal Detection and Estimation</w:t>
-      </w:r>
-      <w:r>
-        <w:rPr>
-          <w:rFonts w:eastAsia="Arial Unicode MS"/>
-          <w:sz w:val="16"/>
-          <w:szCs w:val="16"/>
-        </w:rPr>
-        <w:t xml:space="preserve">.   New York: Springer-Verlag, 1985, </w:t>
-      </w:r>
-      <w:proofErr w:type="spellStart"/>
-      <w:r>
-        <w:rPr>
-          <w:rFonts w:eastAsia="Arial Unicode MS"/>
-          <w:sz w:val="16"/>
-          <w:szCs w:val="16"/>
-        </w:rPr>
-        <w:t>ch.</w:t>
-      </w:r>
-      <w:proofErr w:type="spellEnd"/>
-      <w:r>
-        <w:rPr>
-          <w:rFonts w:eastAsia="Arial Unicode MS"/>
-          <w:sz w:val="16"/>
-          <w:szCs w:val="16"/>
-        </w:rPr>
-        <w:t xml:space="preserve"> 4.</w:t>
-      </w:r>
-    </w:p>
-    <w:p>
-      <w:pPr>
-        <w:pStyle w:val="References"/>
-        <w:numPr>
-          <w:ilvl w:val="0"/>
-          <w:numId w:val="19"/>
-        </w:numPr>
-        <w:rPr>
-          <w:rFonts w:eastAsia="Arial Unicode MS"/>
-        </w:rPr>
-      </w:pPr>
-      <w:r>
-        <w:rPr>
-          <w:rFonts w:eastAsia="Arial Unicode MS"/>
-        </w:rPr>
-        <w:t>B. Smith, “An approach to graphs of linear forms (Unpublished work style),” unpublished.</w:t>
-      </w:r>
-    </w:p>
-    <w:p>
-      <w:pPr>
-        <w:numPr>
-          <w:ilvl w:val="0"/>
-          <w:numId w:val="19"/>
-        </w:numPr>
-        <w:rPr>
-          <w:rFonts w:eastAsia="Arial Unicode MS"/>
-          <w:sz w:val="16"/>
-          <w:szCs w:val="16"/>
-        </w:rPr>
-      </w:pPr>
-      <w:r>
-        <w:rPr>
-          <w:rFonts w:eastAsia="Arial Unicode MS"/>
-          <w:sz w:val="16"/>
-          <w:szCs w:val="16"/>
-        </w:rPr>
-        <w:t xml:space="preserve">E. H. Miller, “A note on reflector arrays (Periodical style—Accepted for publication),” </w:t>
-      </w:r>
-      <w:r>
-        <w:rPr>
-          <w:rFonts w:eastAsia="Arial Unicode MS"/>
-          <w:i/>
-          <w:iCs/>
-          <w:sz w:val="16"/>
-          <w:szCs w:val="16"/>
-        </w:rPr>
-        <w:t xml:space="preserve">IEEE Trans. Antennas </w:t>
-      </w:r>
-      <w:proofErr w:type="spellStart"/>
-      <w:r>
-        <w:rPr>
-          <w:rFonts w:eastAsia="Arial Unicode MS"/>
-          <w:i/>
-          <w:iCs/>
-          <w:sz w:val="16"/>
-          <w:szCs w:val="16"/>
-        </w:rPr>
-        <w:t>Propagat</w:t>
-      </w:r>
-      <w:proofErr w:type="spellEnd"/>
-      <w:r>
-        <w:rPr>
-          <w:rFonts w:eastAsia="Arial Unicode MS"/>
-          <w:i/>
-          <w:iCs/>
-          <w:sz w:val="16"/>
-          <w:szCs w:val="16"/>
-        </w:rPr>
-        <w:t>.</w:t>
-      </w:r>
-      <w:r>
-        <w:rPr>
-          <w:rFonts w:eastAsia="Arial Unicode MS"/>
-          <w:sz w:val="16"/>
-          <w:szCs w:val="16"/>
-        </w:rPr>
-        <w:t>, to be published.</w:t>
-      </w:r>
-    </w:p>
-    <w:p>
-      <w:pPr>
-        <w:numPr>
-          <w:ilvl w:val="0"/>
-          <w:numId w:val="19"/>
-        </w:numPr>
-        <w:rPr>
-          <w:rFonts w:eastAsia="Arial Unicode MS"/>
-          <w:sz w:val="16"/>
-          <w:szCs w:val="16"/>
-        </w:rPr>
-      </w:pPr>
-      <w:r>
-        <w:rPr>
-          <w:rFonts w:eastAsia="Arial Unicode MS"/>
-          <w:sz w:val="16"/>
-          <w:szCs w:val="16"/>
-        </w:rPr>
-        <w:t xml:space="preserve">J. Wang, “Fundamentals of erbium-doped fiber amplifiers arrays (Periodical style—Submitted for publication),” </w:t>
-      </w:r>
-      <w:r>
-        <w:rPr>
-          <w:rFonts w:eastAsia="Arial Unicode MS"/>
-          <w:i/>
-          <w:iCs/>
-          <w:sz w:val="16"/>
-          <w:szCs w:val="16"/>
-        </w:rPr>
-        <w:t xml:space="preserve">IEEE J. Quantum </w:t>
-      </w:r>
-      <w:r>
-        <w:rPr>
-          <w:rFonts w:eastAsia="Arial Unicode MS"/>
-          <w:i/>
-          <w:iCs/>
-          <w:sz w:val="16"/>
-          <w:szCs w:val="16"/>
-        </w:rPr>
-        <w:t>Electron.</w:t>
-      </w:r>
-      <w:r>
-        <w:rPr>
-          <w:rFonts w:eastAsia="Arial Unicode MS"/>
-          <w:sz w:val="16"/>
-          <w:szCs w:val="16"/>
-        </w:rPr>
-        <w:t>, submitted for publication.</w:t>
-      </w:r>
-    </w:p>
-    <w:p>
-      <w:pPr>
-        <w:pStyle w:val="References"/>
-        <w:numPr>
-          <w:ilvl w:val="0"/>
-          <w:numId w:val="19"/>
-        </w:numPr>
-        <w:rPr>
-          <w:rFonts w:eastAsia="Arial Unicode MS"/>
-        </w:rPr>
-      </w:pPr>
-      <w:r>
-        <w:rPr>
-          <w:rFonts w:eastAsia="Arial Unicode MS"/>
-        </w:rPr>
-        <w:t>C. J. Kaufman, Rocky Mountain Research Lab., Boulder, CO, private communication, May 1995.</w:t>
-      </w:r>
-    </w:p>
-    <w:p>
-      <w:pPr>
-        <w:pStyle w:val="References"/>
-        <w:numPr>
-          <w:ilvl w:val="0"/>
-          <w:numId w:val="19"/>
-        </w:numPr>
-        <w:rPr>
-          <w:rFonts w:eastAsia="Arial Unicode MS"/>
-        </w:rPr>
-      </w:pPr>
-      <w:r>
-        <w:rPr>
-          <w:rFonts w:eastAsia="Arial Unicode MS"/>
-        </w:rPr>
-        <w:t xml:space="preserve">Y. Yorozu, M. Hirano, K. Oka, and Y. Tagawa, “Electron spectroscopy studies on magneto-optical media and plastic substrate interfaces (Translation Journals style),” </w:t>
-      </w:r>
-      <w:r>
-        <w:rPr>
-          <w:rFonts w:eastAsia="Arial Unicode MS"/>
-          <w:i/>
-          <w:iCs/>
-        </w:rPr>
-        <w:t xml:space="preserve">IEEE Transl. J. </w:t>
-      </w:r>
-      <w:proofErr w:type="spellStart"/>
-      <w:r>
-        <w:rPr>
-          <w:rFonts w:eastAsia="Arial Unicode MS"/>
-          <w:i/>
-          <w:iCs/>
-        </w:rPr>
-        <w:t>Magn.Jpn</w:t>
-      </w:r>
-      <w:proofErr w:type="spellEnd"/>
-      <w:r>
-        <w:rPr>
-          <w:rFonts w:eastAsia="Arial Unicode MS"/>
-          <w:i/>
-          <w:iCs/>
-        </w:rPr>
-        <w:t>.</w:t>
-      </w:r>
-      <w:r>
-        <w:rPr>
-          <w:rFonts w:eastAsia="Arial Unicode MS"/>
-        </w:rPr>
-        <w:t>, vol. 2, Aug. 1987, pp. 740–741 [</w:t>
-      </w:r>
-      <w:r>
-        <w:rPr>
-          <w:rFonts w:eastAsia="Arial Unicode MS"/>
-          <w:i/>
-          <w:iCs/>
-        </w:rPr>
-        <w:t>Dig. 9</w:t>
-      </w:r>
-      <w:r>
-        <w:rPr>
-          <w:rFonts w:eastAsia="Arial Unicode MS"/>
-          <w:i/>
-          <w:iCs/>
-          <w:vertAlign w:val="superscript"/>
-        </w:rPr>
-        <w:t>th</w:t>
-      </w:r>
-      <w:r>
-        <w:rPr>
-          <w:rFonts w:eastAsia="Arial Unicode MS"/>
-          <w:i/>
-          <w:iCs/>
-        </w:rPr>
-        <w:t xml:space="preserve"> </w:t>
-      </w:r>
-      <w:proofErr w:type="spellStart"/>
-      <w:r>
-        <w:rPr>
-          <w:rFonts w:eastAsia="Arial Unicode MS"/>
-          <w:i/>
-          <w:iCs/>
-        </w:rPr>
-        <w:t>Annu</w:t>
-      </w:r>
-      <w:proofErr w:type="spellEnd"/>
-      <w:r>
-        <w:rPr>
-          <w:rFonts w:eastAsia="Arial Unicode MS"/>
-          <w:i/>
-          <w:iCs/>
-        </w:rPr>
-        <w:t>. Conf. Magnetics</w:t>
-      </w:r>
-      <w:r>
-        <w:rPr>
-          <w:rFonts w:eastAsia="Arial Unicode MS"/>
-        </w:rPr>
-        <w:t xml:space="preserve"> Japan, 1982, p. 301].</w:t>
-      </w:r>
-    </w:p>
-    <w:p>
-      <w:pPr>
-        <w:pStyle w:val="References"/>
-        <w:numPr>
-          <w:ilvl w:val="0"/>
-          <w:numId w:val="19"/>
-        </w:numPr>
-        <w:rPr>
-          <w:rFonts w:eastAsia="Arial Unicode MS"/>
-        </w:rPr>
-      </w:pPr>
-      <w:r>
-        <w:rPr>
-          <w:rFonts w:eastAsia="Arial Unicode MS"/>
-        </w:rPr>
-        <w:t xml:space="preserve">M. Young, </w:t>
-      </w:r>
-      <w:r>
-        <w:rPr>
-          <w:rFonts w:eastAsia="Arial Unicode MS"/>
-          <w:i/>
-          <w:iCs/>
-        </w:rPr>
-        <w:t xml:space="preserve">The </w:t>
-      </w:r>
-      <w:proofErr w:type="spellStart"/>
-      <w:r>
-        <w:rPr>
-          <w:rFonts w:eastAsia="Arial Unicode MS"/>
-          <w:i/>
-          <w:iCs/>
-        </w:rPr>
-        <w:t>Techincal</w:t>
-      </w:r>
-      <w:proofErr w:type="spellEnd"/>
-      <w:r>
-        <w:rPr>
-          <w:rFonts w:eastAsia="Arial Unicode MS"/>
-          <w:i/>
-          <w:iCs/>
-        </w:rPr>
-        <w:t xml:space="preserve"> Writers Handbook.</w:t>
-      </w:r>
-      <w:r>
-        <w:rPr>
-          <w:rFonts w:eastAsia="Arial Unicode MS"/>
-        </w:rPr>
-        <w:t xml:space="preserve">  Mill Valley, CA: University Science, 1989.</w:t>
-      </w:r>
-    </w:p>
-    <w:p>
-      <w:pPr>
-        <w:pStyle w:val="References"/>
-        <w:numPr>
-          <w:ilvl w:val="0"/>
-          <w:numId w:val="19"/>
-        </w:numPr>
-        <w:rPr>
-          <w:rFonts w:eastAsia="Arial Unicode MS"/>
-        </w:rPr>
-      </w:pPr>
-      <w:r>
-        <w:rPr>
-          <w:rFonts w:eastAsia="Arial Unicode MS"/>
-        </w:rPr>
-        <w:t xml:space="preserve">E. E. </w:t>
-      </w:r>
-      <w:proofErr w:type="spellStart"/>
-      <w:r>
-        <w:rPr>
-          <w:rFonts w:eastAsia="Arial Unicode MS"/>
-        </w:rPr>
-        <w:t>Reber</w:t>
-      </w:r>
-      <w:proofErr w:type="spellEnd"/>
-      <w:r>
-        <w:rPr>
-          <w:rFonts w:eastAsia="Arial Unicode MS"/>
-        </w:rPr>
-        <w:t>, R. L. Michell, and C. J. Carter, “Oxygen absorption in the Earth’s atmosphere,” Aerospace Corp., Los Angeles, CA, Tech. Rep. TR-0200 (420-46)-3, Nov. 1988.</w:t>
-      </w:r>
-    </w:p>
-    <w:p>
-      <w:pPr>
-        <w:pStyle w:val="References"/>
-        <w:numPr>
-          <w:ilvl w:val="0"/>
-          <w:numId w:val="19"/>
-        </w:numPr>
-        <w:rPr>
-          <w:rFonts w:eastAsia="Arial Unicode MS"/>
-        </w:rPr>
-      </w:pPr>
-      <w:r>
-        <w:rPr>
-          <w:rFonts w:eastAsia="Arial Unicode MS"/>
-        </w:rPr>
-        <w:t xml:space="preserve">(Handbook style) </w:t>
-      </w:r>
-      <w:r>
-        <w:rPr>
-          <w:rFonts w:eastAsia="Arial Unicode MS"/>
-          <w:i/>
-          <w:iCs/>
-        </w:rPr>
-        <w:t>Transmission Systems for Communications,</w:t>
-      </w:r>
-      <w:r>
-        <w:rPr>
-          <w:rFonts w:eastAsia="Arial Unicode MS"/>
-        </w:rPr>
-        <w:t xml:space="preserve"> 3rd ed., Western Electric Co., Winston-Salem, NC, 1985, pp. 44–60.</w:t>
-      </w:r>
-    </w:p>
-    <w:p>
-      <w:pPr>
-        <w:pStyle w:val="References"/>
-        <w:numPr>
-          <w:ilvl w:val="0"/>
-          <w:numId w:val="19"/>
-        </w:numPr>
-        <w:rPr>
-          <w:rFonts w:eastAsia="Arial Unicode MS"/>
-        </w:rPr>
-      </w:pPr>
-      <w:r>
-        <w:rPr>
-          <w:rFonts w:eastAsia="Arial Unicode MS"/>
-        </w:rPr>
-        <w:tab/>
-      </w:r>
-      <w:r>
-        <w:rPr>
-          <w:rFonts w:eastAsia="Arial Unicode MS"/>
-          <w:i/>
-          <w:iCs/>
-        </w:rPr>
-        <w:t>Motorola Semiconductor Data Manual,</w:t>
-      </w:r>
-      <w:r>
-        <w:rPr>
-          <w:rFonts w:eastAsia="Arial Unicode MS"/>
-        </w:rPr>
-        <w:t xml:space="preserve"> Motorola Semiconductor Products Inc., Phoenix, AZ, 1989.</w:t>
-      </w:r>
-    </w:p>
-    <w:p>
-      <w:pPr>
-        <w:pStyle w:val="References"/>
-        <w:numPr>
-          <w:ilvl w:val="0"/>
-          <w:numId w:val="19"/>
-        </w:numPr>
-        <w:rPr>
-          <w:rFonts w:eastAsia="Arial Unicode MS"/>
-        </w:rPr>
-      </w:pPr>
-      <w:r>
-        <w:rPr>
-          <w:rFonts w:eastAsia="Arial Unicode MS"/>
-        </w:rPr>
-        <w:t xml:space="preserve">(Basic Book/Monograph Online Sources) J. K. Author. (year, month, day). </w:t>
-      </w:r>
-      <w:r>
-        <w:rPr>
-          <w:rFonts w:eastAsia="Arial Unicode MS"/>
-          <w:i/>
-          <w:iCs/>
-        </w:rPr>
-        <w:t>Title</w:t>
-      </w:r>
-      <w:r>
-        <w:rPr>
-          <w:rFonts w:eastAsia="Arial Unicode MS"/>
-        </w:rPr>
-        <w:t xml:space="preserve"> (edition) [Type of medium]. Volume (issue).</w:t>
-      </w:r>
-      <w:r>
-        <w:rPr>
-          <w:rFonts w:eastAsia="Arial Unicode MS"/>
-        </w:rPr>
-        <w:tab/>
-        <w:t xml:space="preserve"> Available: </w:t>
+        <w:pStyle w:val="FigureCaption"/>
+        <w:rPr>
+          <w:rFonts w:eastAsia="Arial Unicode MS"/>
+          <w:b/>
+          <w:bCs/>
+        </w:rPr>
+      </w:pPr>
+      <w:r>
+        <w:rPr>
+          <w:rFonts w:eastAsia="Arial Unicode MS"/>
+          <w:b/>
+          <w:bCs/>
+        </w:rPr>
+        <w:t xml:space="preserve">Atmgea328 Datasheet: </w:t>
       </w:r>
       <w:hyperlink r:id="rId12" w:history="1">
         <w:r>
           <w:rPr>
             <w:rStyle w:val="Hyperlink"/>
             <w:rFonts w:eastAsia="Arial Unicode MS"/>
+            <w:b/>
+            <w:bCs/>
           </w:rPr>
-          <w:t>http://www.(URL</w:t>
+          <w:t>http://ww1.microchip.com/downloads/en/DeviceDoc/Atmel-42735-8-bit-AVR-Microcontroller-ATmega328-328P_Datasheet.pdf</w:t>
         </w:r>
       </w:hyperlink>
-      <w:r>
-        <w:rPr>
-          <w:rFonts w:eastAsia="Arial Unicode MS"/>
-        </w:rPr>
-        <w:t>)</w:t>
-      </w:r>
-    </w:p>
-    <w:p>
-      <w:pPr>
-        <w:pStyle w:val="References"/>
-        <w:numPr>
-          <w:ilvl w:val="0"/>
-          <w:numId w:val="19"/>
-        </w:numPr>
-        <w:rPr>
-          <w:rFonts w:eastAsia="Arial Unicode MS"/>
-        </w:rPr>
-      </w:pPr>
-      <w:r>
-        <w:rPr>
-          <w:rFonts w:eastAsia="Arial Unicode MS"/>
-        </w:rPr>
-        <w:t xml:space="preserve">J. Jones. (1991, May 10). Networks (2nd ed.) [Online]. Available: </w:t>
+    </w:p>
+    <w:p>
+      <w:pPr>
+        <w:pStyle w:val="FigureCaption"/>
+        <w:rPr>
+          <w:rFonts w:eastAsia="Arial Unicode MS"/>
+          <w:b/>
+          <w:bCs/>
+        </w:rPr>
+      </w:pPr>
+      <w:r>
+        <w:rPr>
+          <w:rFonts w:eastAsia="Arial Unicode MS"/>
+          <w:b/>
+          <w:bCs/>
+        </w:rPr>
+        <w:t xml:space="preserve">MCP4725 Datasheet: </w:t>
       </w:r>
       <w:hyperlink r:id="rId13" w:history="1">
         <w:r>
           <w:rPr>
             <w:rStyle w:val="Hyperlink"/>
             <w:rFonts w:eastAsia="Arial Unicode MS"/>
+            <w:b/>
+            <w:bCs/>
           </w:rPr>
-          <w:t>http://www.atm.com</w:t>
+          <w:t>https://www.sparkfun.com/datasheets/BreakoutBoards/MCP4725.pdf</w:t>
         </w:r>
       </w:hyperlink>
     </w:p>
     <w:p>
       <w:pPr>
-        <w:pStyle w:val="References"/>
-        <w:numPr>
-          <w:ilvl w:val="0"/>
-          <w:numId w:val="19"/>
-        </w:numPr>
-        <w:rPr>
-          <w:rFonts w:eastAsia="Arial Unicode MS"/>
-        </w:rPr>
-      </w:pPr>
-      <w:r>
-        <w:rPr>
-          <w:rFonts w:eastAsia="Arial Unicode MS"/>
-        </w:rPr>
-        <w:t xml:space="preserve">(Journal Online Sources style) K. Author. (year, month). Title. </w:t>
-      </w:r>
-      <w:r>
-        <w:rPr>
-          <w:rFonts w:eastAsia="Arial Unicode MS"/>
-          <w:i/>
-          <w:iCs/>
-        </w:rPr>
-        <w:t>Journal</w:t>
-      </w:r>
-      <w:r>
-        <w:rPr>
-          <w:rFonts w:eastAsia="Arial Unicode MS"/>
-        </w:rPr>
-        <w:t xml:space="preserve"> [Type of medium]. Volume(issue), paging if given.</w:t>
-      </w:r>
-      <w:r>
-        <w:rPr>
-          <w:rFonts w:eastAsia="Arial Unicode MS"/>
-        </w:rPr>
-        <w:tab/>
-        <w:t xml:space="preserve">  Available: </w:t>
+        <w:pStyle w:val="FigureCaption"/>
+        <w:rPr>
+          <w:rFonts w:eastAsia="Arial Unicode MS"/>
+          <w:b/>
+          <w:bCs/>
+        </w:rPr>
+      </w:pPr>
+      <w:r>
+        <w:rPr>
+          <w:rFonts w:eastAsia="Arial Unicode MS"/>
+          <w:b/>
+          <w:bCs/>
+        </w:rPr>
+        <w:t xml:space="preserve">IEEE 754: </w:t>
       </w:r>
       <w:hyperlink r:id="rId14" w:history="1">
         <w:r>
           <w:rPr>
             <w:rStyle w:val="Hyperlink"/>
             <w:rFonts w:eastAsia="Arial Unicode MS"/>
+            <w:b/>
+            <w:bCs/>
           </w:rPr>
-          <w:t>http://www.(URL</w:t>
+          <w:t>https://en.wikipedia.org/wiki/Single-precision_floating-point_format</w:t>
         </w:r>
       </w:hyperlink>
-      <w:r>
-        <w:rPr>
-          <w:rFonts w:eastAsia="Arial Unicode MS"/>
-        </w:rPr>
-        <w:t>)</w:t>
-      </w:r>
-    </w:p>
-    <w:p>
-      <w:pPr>
-        <w:pStyle w:val="References"/>
-        <w:numPr>
-          <w:ilvl w:val="0"/>
-          <w:numId w:val="19"/>
-        </w:numPr>
-        <w:rPr>
-          <w:rFonts w:eastAsia="Arial Unicode MS"/>
-        </w:rPr>
-      </w:pPr>
-      <w:r>
-        <w:rPr>
-          <w:rFonts w:eastAsia="Arial Unicode MS"/>
-        </w:rPr>
-        <w:t xml:space="preserve">R. J. Vidmar. (1992, August). On the use of atmospheric plasmas as electromagnetic reflectors. </w:t>
-      </w:r>
-      <w:r>
-        <w:rPr>
-          <w:rFonts w:eastAsia="Arial Unicode MS"/>
-          <w:i/>
-          <w:iCs/>
-        </w:rPr>
-        <w:t>IEEE Trans. Plasma Sci.</w:t>
-      </w:r>
-      <w:r>
-        <w:rPr>
-          <w:rFonts w:eastAsia="Arial Unicode MS"/>
-        </w:rPr>
-        <w:t xml:space="preserve"> [Online]. </w:t>
-      </w:r>
-      <w:r>
-        <w:rPr>
-          <w:rFonts w:eastAsia="Arial Unicode MS"/>
-          <w:i/>
-          <w:iCs/>
-        </w:rPr>
-        <w:t>21(3).</w:t>
-      </w:r>
-      <w:r>
-        <w:rPr>
-          <w:rFonts w:eastAsia="Arial Unicode MS"/>
-        </w:rPr>
-        <w:t xml:space="preserve"> pp. 876–880.   Available: http://www.halcyon.com/pub/journals/21ps03-vidmar</w:t>
-      </w:r>
+    </w:p>
+    <w:p>
+      <w:pPr>
+        <w:pStyle w:val="FigureCaption"/>
+        <w:rPr>
+          <w:rFonts w:eastAsia="Arial Unicode MS"/>
+          <w:b/>
+          <w:bCs/>
+        </w:rPr>
+      </w:pPr>
+      <w:r>
+        <w:rPr>
+          <w:rFonts w:eastAsia="Arial Unicode MS"/>
+          <w:b/>
+          <w:bCs/>
+        </w:rPr>
+        <w:t xml:space="preserve">Floating-point Arithmetic: </w:t>
+      </w:r>
+      <w:hyperlink r:id="rId15" w:history="1">
+        <w:r>
+          <w:rPr>
+            <w:rStyle w:val="Hyperlink"/>
+            <w:rFonts w:eastAsia="Arial Unicode MS"/>
+            <w:b/>
+            <w:bCs/>
+          </w:rPr>
+          <w:t>http://www.toves.org/books/float/</w:t>
+        </w:r>
+      </w:hyperlink>
+    </w:p>
+    <w:p>
+      <w:pPr>
+        <w:pStyle w:val="FigureCaption"/>
+        <w:rPr>
+          <w:rFonts w:eastAsia="Arial Unicode MS"/>
+          <w:b/>
+          <w:bCs/>
+        </w:rPr>
+      </w:pPr>
+      <w:r>
+        <w:rPr>
+          <w:rFonts w:eastAsia="Arial Unicode MS"/>
+          <w:b/>
+          <w:bCs/>
+        </w:rPr>
+        <w:t xml:space="preserve">Lorenz System: </w:t>
+      </w:r>
+      <w:hyperlink r:id="rId16" w:history="1">
+        <w:r>
+          <w:rPr>
+            <w:rStyle w:val="Hyperlink"/>
+            <w:rFonts w:eastAsia="Arial Unicode MS"/>
+            <w:b/>
+            <w:bCs/>
+          </w:rPr>
+          <w:t>https://en.wikipedia.org/wiki/Lorenz_system</w:t>
+        </w:r>
+      </w:hyperlink>
+    </w:p>
+    <w:p>
+      <w:pPr>
+        <w:pStyle w:val="FigureCaption"/>
+        <w:rPr>
+          <w:rFonts w:eastAsia="Arial Unicode MS"/>
+          <w:b/>
+          <w:bCs/>
+        </w:rPr>
+      </w:pPr>
+      <w:r>
+        <w:rPr>
+          <w:rFonts w:eastAsia="Arial Unicode MS"/>
+          <w:b/>
+          <w:bCs/>
+        </w:rPr>
+        <w:t xml:space="preserve">Lorenz Attractor: </w:t>
+      </w:r>
+      <w:hyperlink r:id="rId17" w:history="1">
+        <w:r>
+          <w:rPr>
+            <w:rStyle w:val="Hyperlink"/>
+            <w:rFonts w:eastAsia="Arial Unicode MS"/>
+            <w:b/>
+            <w:bCs/>
+          </w:rPr>
+          <w:t>http://paulbourke.net/fractals/lorenz/</w:t>
+        </w:r>
+      </w:hyperlink>
+    </w:p>
+    <w:p>
+      <w:pPr>
+        <w:pStyle w:val="FigureCaption"/>
+        <w:rPr>
+          <w:rFonts w:eastAsia="Arial Unicode MS"/>
+          <w:b/>
+          <w:bCs/>
+        </w:rPr>
+      </w:pPr>
+      <w:r>
+        <w:rPr>
+          <w:rFonts w:eastAsia="Arial Unicode MS"/>
+          <w:b/>
+          <w:bCs/>
+        </w:rPr>
+        <w:t xml:space="preserve">Booth Multiplication: </w:t>
+      </w:r>
+      <w:hyperlink r:id="rId18" w:history="1">
+        <w:r>
+          <w:rPr>
+            <w:rStyle w:val="Hyperlink"/>
+            <w:rFonts w:eastAsia="Arial Unicode MS"/>
+            <w:b/>
+            <w:bCs/>
+          </w:rPr>
+          <w:t>https://en.wikipedia.org/wiki/Booth%27s_multiplication_algorithm</w:t>
+        </w:r>
+      </w:hyperlink>
+    </w:p>
+    <w:p>
+      <w:pPr>
+        <w:pStyle w:val="FigureCaption"/>
+        <w:rPr>
+          <w:rFonts w:eastAsia="Arial Unicode MS"/>
+          <w:b/>
+          <w:bCs/>
+        </w:rPr>
+      </w:pPr>
+      <w:bookmarkStart w:id="0" w:name="_GoBack"/>
+      <w:bookmarkEnd w:id="0"/>
     </w:p>
     <w:p>
       <w:pPr>
@@ -5031,6 +4435,15 @@
       <w:color w:val="808080"/>
     </w:rPr>
   </w:style>
+  <w:style w:type="character" w:styleId="UnresolvedMention">
+    <w:name w:val="Unresolved Mention"/>
+    <w:basedOn w:val="DefaultParagraphFont"/>
+    <w:rsid w:val="00312C4C"/>
+    <w:rPr>
+      <w:color w:val="808080"/>
+      <w:shd w:val="clear" w:color="auto" w:fill="E6E6E6"/>
+    </w:rPr>
+  </w:style>
 </w:styles>
 </file>
 

</xml_diff>